<commit_message>
uploaded Register teacher/Reset password
</commit_message>
<xml_diff>
--- a/Doc/Site-Text.docx
+++ b/Doc/Site-Text.docx
@@ -30,7 +30,13 @@
     </w:p>
     <w:p>
       <w:r>
-        <w:t xml:space="preserve">Please contact senior administrator to get information on how to create an account </w:t>
+        <w:t>Please contact senior administrator to get information on how to create an account</w:t>
+      </w:r>
+      <w:r>
+        <w:t>.</w:t>
+      </w:r>
+      <w:r>
+        <w:t xml:space="preserve"> </w:t>
       </w:r>
     </w:p>
     <w:p>
@@ -49,19 +55,19 @@
       </w:r>
     </w:p>
     <w:p>
-      <w:r>
-        <w:t>Please use the link below to create an account</w:t>
-      </w:r>
-    </w:p>
-    <w:p>
+      <w:bookmarkStart w:id="0" w:name="_GoBack"/>
+      <w:r>
+        <w:t xml:space="preserve">Please use the </w:t>
+      </w:r>
+      <w:r>
+        <w:t>link below to create an account .</w:t>
+      </w:r>
       <w:r>
         <w:t>/OTS/register-teacher.jsp</w:t>
       </w:r>
     </w:p>
-    <w:p>
-      <w:bookmarkStart w:id="0" w:name="_GoBack"/>
-      <w:bookmarkEnd w:id="0"/>
-    </w:p>
+    <w:bookmarkEnd w:id="0"/>
+    <w:p/>
     <w:p/>
     <w:p/>
     <w:p/>

</xml_diff>